<commit_message>
Blinking works now + sender
</commit_message>
<xml_diff>
--- a/SEM3/System Design/Assignment 6/SD LAB 6.docx
+++ b/SEM3/System Design/Assignment 6/SD LAB 6.docx
@@ -562,7 +562,7 @@
               <w:rFonts w:eastAsiaTheme="minorEastAsia"/>
               <w:noProof/>
               <w:kern w:val="2"/>
-              <w:lang w:val="en-NL" w:eastAsia="en-NL"/>
+              <w:lang w:eastAsia="en-NL"/>
               <w14:ligatures w14:val="standardContextual"/>
             </w:rPr>
           </w:pPr>
@@ -644,7 +644,7 @@
               <w:rFonts w:eastAsiaTheme="minorEastAsia"/>
               <w:noProof/>
               <w:kern w:val="2"/>
-              <w:lang w:val="en-NL" w:eastAsia="en-NL"/>
+              <w:lang w:eastAsia="en-NL"/>
               <w14:ligatures w14:val="standardContextual"/>
             </w:rPr>
           </w:pPr>
@@ -717,7 +717,7 @@
               <w:rFonts w:eastAsiaTheme="minorEastAsia"/>
               <w:noProof/>
               <w:kern w:val="2"/>
-              <w:lang w:val="en-NL" w:eastAsia="en-NL"/>
+              <w:lang w:eastAsia="en-NL"/>
               <w14:ligatures w14:val="standardContextual"/>
             </w:rPr>
           </w:pPr>
@@ -790,7 +790,7 @@
               <w:rFonts w:eastAsiaTheme="minorEastAsia"/>
               <w:noProof/>
               <w:kern w:val="2"/>
-              <w:lang w:val="en-NL" w:eastAsia="en-NL"/>
+              <w:lang w:eastAsia="en-NL"/>
               <w14:ligatures w14:val="standardContextual"/>
             </w:rPr>
           </w:pPr>
@@ -1322,8 +1322,13 @@
         </w:rPr>
         <w:t xml:space="preserve">[1] – </w:t>
       </w:r>
-      <w:r>
-        <w:t xml:space="preserve">GeeksforGeeks. (2023e, September 27). </w:t>
+      <w:proofErr w:type="spellStart"/>
+      <w:r>
+        <w:t>GeeksforGeeks</w:t>
+      </w:r>
+      <w:proofErr w:type="spellEnd"/>
+      <w:r>
+        <w:t xml:space="preserve">. (2023e, September 27). </w:t>
       </w:r>
       <w:r>
         <w:rPr>
@@ -1333,7 +1338,15 @@
         <w:t>Binary tree data structure</w:t>
       </w:r>
       <w:r>
-        <w:t xml:space="preserve">. GeeksforGeeks. </w:t>
+        <w:t xml:space="preserve">. </w:t>
+      </w:r>
+      <w:proofErr w:type="spellStart"/>
+      <w:r>
+        <w:t>GeeksforGeeks</w:t>
+      </w:r>
+      <w:proofErr w:type="spellEnd"/>
+      <w:r>
+        <w:t xml:space="preserve">. </w:t>
       </w:r>
       <w:hyperlink r:id="rId6" w:history="1">
         <w:r>
@@ -1355,12 +1368,14 @@
         </w:rPr>
         <w:t xml:space="preserve">[2] – </w:t>
       </w:r>
+      <w:proofErr w:type="spellStart"/>
       <w:r>
         <w:rPr>
           <w:lang w:val="en-GB"/>
         </w:rPr>
         <w:t>MyCodeSchool</w:t>
       </w:r>
+      <w:proofErr w:type="spellEnd"/>
       <w:r>
         <w:t xml:space="preserve">. (2014, January 18). </w:t>
       </w:r>
@@ -1374,12 +1389,14 @@
       <w:r>
         <w:t xml:space="preserve">. </w:t>
       </w:r>
+      <w:proofErr w:type="spellStart"/>
       <w:r>
         <w:rPr>
           <w:lang w:val="nl-NL"/>
         </w:rPr>
         <w:t>MyCodeSchool</w:t>
       </w:r>
+      <w:proofErr w:type="spellEnd"/>
       <w:r>
         <w:t>. https://www.youtube.com/watch?v=H5JubkIy_p8&amp;t=838s&amp;pp=ygULYmluYXJ5IHRyZWU%3D</w:t>
       </w:r>
@@ -1395,8 +1412,13 @@
         </w:rPr>
         <w:t xml:space="preserve">[3] – </w:t>
       </w:r>
-      <w:r>
-        <w:t xml:space="preserve">GeeksforGeeks. (2023, October 3). </w:t>
+      <w:proofErr w:type="spellStart"/>
+      <w:r>
+        <w:t>GeeksforGeeks</w:t>
+      </w:r>
+      <w:proofErr w:type="spellEnd"/>
+      <w:r>
+        <w:t xml:space="preserve">. (2023, October 3). </w:t>
       </w:r>
       <w:r>
         <w:rPr>
@@ -1406,41 +1428,16 @@
         <w:t>DFS &amp; BFS Algorithms</w:t>
       </w:r>
       <w:r>
-        <w:t>. GeeksforGeeks. https://www.geeksforgeeks.org/find-the-maximum-depth-or-height-of-a-tree/</w:t>
-      </w:r>
-    </w:p>
-    <w:p>
-      <w:pPr>
-        <w:pStyle w:val="NormalWeb"/>
-        <w:ind w:left="567" w:hanging="567"/>
-      </w:pPr>
-      <w:r>
-        <w:rPr>
-          <w:lang w:val="en-GB"/>
-        </w:rPr>
-        <w:t xml:space="preserve">[4] – </w:t>
-      </w:r>
-      <w:r>
-        <w:t xml:space="preserve">GeeksforGeeks. (2023, October 3). </w:t>
-      </w:r>
-      <w:r>
-        <w:rPr>
-          <w:i/>
-          <w:iCs/>
-        </w:rPr>
-        <w:t>DFS &amp; BFS Algorithms</w:t>
-      </w:r>
-      <w:r>
-        <w:t xml:space="preserve">. GeeksforGeeks. </w:t>
-      </w:r>
-      <w:hyperlink r:id="rId7" w:history="1">
-        <w:r>
-          <w:rPr>
-            <w:rStyle w:val="Hyperlink"/>
-          </w:rPr>
-          <w:t>https://www.geeksforgeeks.org/find-the-maximum-depth-or-height-of-a-tree/</w:t>
-        </w:r>
-      </w:hyperlink>
+        <w:t xml:space="preserve">. </w:t>
+      </w:r>
+      <w:proofErr w:type="spellStart"/>
+      <w:r>
+        <w:t>GeeksforGeeks</w:t>
+      </w:r>
+      <w:proofErr w:type="spellEnd"/>
+      <w:r>
+        <w:t>. https://www.geeksforgeeks.org/find-the-maximum-depth-or-height-of-a-tree/</w:t>
+      </w:r>
     </w:p>
     <w:p>
       <w:pPr>

</xml_diff>